<commit_message>
Did some more testing with my heavily fixed AI, on the enemy I'm making that has an actual model and animations.
I didn't actually change anything though.
</commit_message>
<xml_diff>
--- a/Assets/To-do list.docx
+++ b/Assets/To-do list.docx
@@ -104,12 +104,69 @@
         <w:pStyle w:val="ListParagraph"/>
         <w:numPr>
           <w:ilvl w:val="0"/>
+          <w:numId w:val="3"/>
+        </w:numPr>
+      </w:pPr>
+      <w:r>
+        <w:t>Make the distance requirements more relaxed</w:t>
+      </w:r>
+    </w:p>
+    <w:p>
+      <w:pPr>
+        <w:pStyle w:val="ListParagraph"/>
+        <w:numPr>
+          <w:ilvl w:val="0"/>
+          <w:numId w:val="3"/>
+        </w:numPr>
+      </w:pPr>
+      <w:r>
+        <w:t>Have a cooldown between finding a new position. Make it so this cooldown is overridden if line of sight is broken, since the enemy will not be able to attack the player at all, so there’s no sense in an enemy waiting before finding a new position to attack from.</w:t>
+      </w:r>
+    </w:p>
+    <w:p>
+      <w:pPr>
+        <w:pStyle w:val="ListParagraph"/>
+        <w:numPr>
+          <w:ilvl w:val="0"/>
           <w:numId w:val="1"/>
         </w:numPr>
       </w:pPr>
       <w:r>
         <w:t>Tweak dodging code so the enemies can actually be easily hit. The enemies are currently way too mobile and twitchy, which would be useful for some kind of small weak enemy that jumps around and requires area-of-effect or spreading weaponry, but are very annoying to fight with any other weapons.</w:t>
       </w:r>
+    </w:p>
+    <w:p>
+      <w:pPr>
+        <w:pStyle w:val="ListParagraph"/>
+        <w:numPr>
+          <w:ilvl w:val="0"/>
+          <w:numId w:val="2"/>
+        </w:numPr>
+      </w:pPr>
+      <w:r>
+        <w:t>Add a reaction time function so enemies do not immediately dodge</w:t>
+      </w:r>
+    </w:p>
+    <w:p>
+      <w:pPr>
+        <w:pStyle w:val="ListParagraph"/>
+        <w:numPr>
+          <w:ilvl w:val="0"/>
+          <w:numId w:val="2"/>
+        </w:numPr>
+      </w:pPr>
+      <w:r>
+        <w:t>Add a stagger function to enemies, so they can be stunned for extra hits</w:t>
+      </w:r>
+    </w:p>
+    <w:p>
+      <w:pPr>
+        <w:pStyle w:val="ListParagraph"/>
+        <w:numPr>
+          <w:ilvl w:val="0"/>
+          <w:numId w:val="1"/>
+        </w:numPr>
+      </w:pPr>
     </w:p>
     <w:p>
       <w:pPr>
@@ -179,6 +236,118 @@
 <file path=word/numbering.xml><?xml version="1.0" encoding="utf-8"?>
 <w:numbering xmlns:wpc="http://schemas.microsoft.com/office/word/2010/wordprocessingCanvas" xmlns:cx="http://schemas.microsoft.com/office/drawing/2014/chartex" xmlns:cx1="http://schemas.microsoft.com/office/drawing/2015/9/8/chartex" xmlns:cx2="http://schemas.microsoft.com/office/drawing/2015/10/21/chartex" xmlns:cx3="http://schemas.microsoft.com/office/drawing/2016/5/9/chartex" xmlns:cx4="http://schemas.microsoft.com/office/drawing/2016/5/10/chartex" xmlns:cx5="http://schemas.microsoft.com/office/drawing/2016/5/11/chartex" xmlns:cx6="http://schemas.microsoft.com/office/drawing/2016/5/12/chartex" xmlns:cx7="http://schemas.microsoft.com/office/drawing/2016/5/13/chartex" xmlns:cx8="http://schemas.microsoft.com/office/drawing/2016/5/14/chartex" xmlns:mc="http://schemas.openxmlformats.org/markup-compatibility/2006" xmlns:aink="http://schemas.microsoft.com/office/drawing/2016/ink" xmlns:am3d="http://schemas.microsoft.com/office/drawing/2017/model3d" xmlns:o="urn:schemas-microsoft-com:office:office" xmlns:r="http://schemas.openxmlformats.org/officeDocument/2006/relationships" xmlns:m="http://schemas.openxmlformats.org/officeDocument/2006/math" xmlns:v="urn:schemas-microsoft-com:vml" xmlns:wp14="http://schemas.microsoft.com/office/word/2010/wordprocessingDrawing" xmlns:wp="http://schemas.openxmlformats.org/drawingml/2006/wordprocessingDrawing" xmlns:w10="urn:schemas-microsoft-com:office:word" xmlns:w="http://schemas.openxmlformats.org/wordprocessingml/2006/main" xmlns:w14="http://schemas.microsoft.com/office/word/2010/wordml" xmlns:w15="http://schemas.microsoft.com/office/word/2012/wordml" xmlns:w16cex="http://schemas.microsoft.com/office/word/2018/wordml/cex" xmlns:w16cid="http://schemas.microsoft.com/office/word/2016/wordml/cid" xmlns:w16="http://schemas.microsoft.com/office/word/2018/wordml" xmlns:w16se="http://schemas.microsoft.com/office/word/2015/wordml/symex" xmlns:wpg="http://schemas.microsoft.com/office/word/2010/wordprocessingGroup" xmlns:wpi="http://schemas.microsoft.com/office/word/2010/wordprocessingInk" xmlns:wne="http://schemas.microsoft.com/office/word/2006/wordml" xmlns:wps="http://schemas.microsoft.com/office/word/2010/wordprocessingShape" mc:Ignorable="w14 w15 w16se w16cid w16 w16cex wp14">
   <w:abstractNum w:abstractNumId="0" w15:restartNumberingAfterBreak="0">
+    <w:nsid w:val="0E852E31"/>
+    <w:multiLevelType w:val="hybridMultilevel"/>
+    <w:tmpl w:val="892E297E"/>
+    <w:lvl w:ilvl="0" w:tplc="42ECE94C">
+      <w:numFmt w:val="bullet"/>
+      <w:lvlText w:val="-"/>
+      <w:lvlJc w:val="left"/>
+      <w:pPr>
+        <w:ind w:left="1080" w:hanging="360"/>
+      </w:pPr>
+      <w:rPr>
+        <w:rFonts w:ascii="Calibri" w:eastAsiaTheme="minorEastAsia" w:hAnsi="Calibri" w:cs="Calibri" w:hint="default"/>
+      </w:rPr>
+    </w:lvl>
+    <w:lvl w:ilvl="1" w:tplc="0C090003" w:tentative="1">
+      <w:start w:val="1"/>
+      <w:numFmt w:val="bullet"/>
+      <w:lvlText w:val="o"/>
+      <w:lvlJc w:val="left"/>
+      <w:pPr>
+        <w:ind w:left="1800" w:hanging="360"/>
+      </w:pPr>
+      <w:rPr>
+        <w:rFonts w:ascii="Courier New" w:hAnsi="Courier New" w:cs="Courier New" w:hint="default"/>
+      </w:rPr>
+    </w:lvl>
+    <w:lvl w:ilvl="2" w:tplc="0C090005" w:tentative="1">
+      <w:start w:val="1"/>
+      <w:numFmt w:val="bullet"/>
+      <w:lvlText w:val=""/>
+      <w:lvlJc w:val="left"/>
+      <w:pPr>
+        <w:ind w:left="2520" w:hanging="360"/>
+      </w:pPr>
+      <w:rPr>
+        <w:rFonts w:ascii="Wingdings" w:hAnsi="Wingdings" w:hint="default"/>
+      </w:rPr>
+    </w:lvl>
+    <w:lvl w:ilvl="3" w:tplc="0C090001" w:tentative="1">
+      <w:start w:val="1"/>
+      <w:numFmt w:val="bullet"/>
+      <w:lvlText w:val=""/>
+      <w:lvlJc w:val="left"/>
+      <w:pPr>
+        <w:ind w:left="3240" w:hanging="360"/>
+      </w:pPr>
+      <w:rPr>
+        <w:rFonts w:ascii="Symbol" w:hAnsi="Symbol" w:hint="default"/>
+      </w:rPr>
+    </w:lvl>
+    <w:lvl w:ilvl="4" w:tplc="0C090003" w:tentative="1">
+      <w:start w:val="1"/>
+      <w:numFmt w:val="bullet"/>
+      <w:lvlText w:val="o"/>
+      <w:lvlJc w:val="left"/>
+      <w:pPr>
+        <w:ind w:left="3960" w:hanging="360"/>
+      </w:pPr>
+      <w:rPr>
+        <w:rFonts w:ascii="Courier New" w:hAnsi="Courier New" w:cs="Courier New" w:hint="default"/>
+      </w:rPr>
+    </w:lvl>
+    <w:lvl w:ilvl="5" w:tplc="0C090005" w:tentative="1">
+      <w:start w:val="1"/>
+      <w:numFmt w:val="bullet"/>
+      <w:lvlText w:val=""/>
+      <w:lvlJc w:val="left"/>
+      <w:pPr>
+        <w:ind w:left="4680" w:hanging="360"/>
+      </w:pPr>
+      <w:rPr>
+        <w:rFonts w:ascii="Wingdings" w:hAnsi="Wingdings" w:hint="default"/>
+      </w:rPr>
+    </w:lvl>
+    <w:lvl w:ilvl="6" w:tplc="0C090001" w:tentative="1">
+      <w:start w:val="1"/>
+      <w:numFmt w:val="bullet"/>
+      <w:lvlText w:val=""/>
+      <w:lvlJc w:val="left"/>
+      <w:pPr>
+        <w:ind w:left="5400" w:hanging="360"/>
+      </w:pPr>
+      <w:rPr>
+        <w:rFonts w:ascii="Symbol" w:hAnsi="Symbol" w:hint="default"/>
+      </w:rPr>
+    </w:lvl>
+    <w:lvl w:ilvl="7" w:tplc="0C090003" w:tentative="1">
+      <w:start w:val="1"/>
+      <w:numFmt w:val="bullet"/>
+      <w:lvlText w:val="o"/>
+      <w:lvlJc w:val="left"/>
+      <w:pPr>
+        <w:ind w:left="6120" w:hanging="360"/>
+      </w:pPr>
+      <w:rPr>
+        <w:rFonts w:ascii="Courier New" w:hAnsi="Courier New" w:cs="Courier New" w:hint="default"/>
+      </w:rPr>
+    </w:lvl>
+    <w:lvl w:ilvl="8" w:tplc="0C090005" w:tentative="1">
+      <w:start w:val="1"/>
+      <w:numFmt w:val="bullet"/>
+      <w:lvlText w:val=""/>
+      <w:lvlJc w:val="left"/>
+      <w:pPr>
+        <w:ind w:left="6840" w:hanging="360"/>
+      </w:pPr>
+      <w:rPr>
+        <w:rFonts w:ascii="Wingdings" w:hAnsi="Wingdings" w:hint="default"/>
+      </w:rPr>
+    </w:lvl>
+  </w:abstractNum>
+  <w:abstractNum w:abstractNumId="1" w15:restartNumberingAfterBreak="0">
     <w:nsid w:val="4C3855DF"/>
     <w:multiLevelType w:val="hybridMultilevel"/>
     <w:tmpl w:val="4ADC3416"/>
@@ -290,7 +459,125 @@
       </w:rPr>
     </w:lvl>
   </w:abstractNum>
+  <w:abstractNum w:abstractNumId="2" w15:restartNumberingAfterBreak="0">
+    <w:nsid w:val="553B06AF"/>
+    <w:multiLevelType w:val="hybridMultilevel"/>
+    <w:tmpl w:val="5B424B54"/>
+    <w:lvl w:ilvl="0" w:tplc="BFBAFE8E">
+      <w:numFmt w:val="bullet"/>
+      <w:lvlText w:val="-"/>
+      <w:lvlJc w:val="left"/>
+      <w:pPr>
+        <w:ind w:left="1080" w:hanging="360"/>
+      </w:pPr>
+      <w:rPr>
+        <w:rFonts w:ascii="Calibri" w:eastAsiaTheme="minorEastAsia" w:hAnsi="Calibri" w:cs="Calibri" w:hint="default"/>
+      </w:rPr>
+    </w:lvl>
+    <w:lvl w:ilvl="1" w:tplc="0C090003" w:tentative="1">
+      <w:start w:val="1"/>
+      <w:numFmt w:val="bullet"/>
+      <w:lvlText w:val="o"/>
+      <w:lvlJc w:val="left"/>
+      <w:pPr>
+        <w:ind w:left="1800" w:hanging="360"/>
+      </w:pPr>
+      <w:rPr>
+        <w:rFonts w:ascii="Courier New" w:hAnsi="Courier New" w:cs="Courier New" w:hint="default"/>
+      </w:rPr>
+    </w:lvl>
+    <w:lvl w:ilvl="2" w:tplc="0C090005" w:tentative="1">
+      <w:start w:val="1"/>
+      <w:numFmt w:val="bullet"/>
+      <w:lvlText w:val=""/>
+      <w:lvlJc w:val="left"/>
+      <w:pPr>
+        <w:ind w:left="2520" w:hanging="360"/>
+      </w:pPr>
+      <w:rPr>
+        <w:rFonts w:ascii="Wingdings" w:hAnsi="Wingdings" w:hint="default"/>
+      </w:rPr>
+    </w:lvl>
+    <w:lvl w:ilvl="3" w:tplc="0C090001" w:tentative="1">
+      <w:start w:val="1"/>
+      <w:numFmt w:val="bullet"/>
+      <w:lvlText w:val=""/>
+      <w:lvlJc w:val="left"/>
+      <w:pPr>
+        <w:ind w:left="3240" w:hanging="360"/>
+      </w:pPr>
+      <w:rPr>
+        <w:rFonts w:ascii="Symbol" w:hAnsi="Symbol" w:hint="default"/>
+      </w:rPr>
+    </w:lvl>
+    <w:lvl w:ilvl="4" w:tplc="0C090003" w:tentative="1">
+      <w:start w:val="1"/>
+      <w:numFmt w:val="bullet"/>
+      <w:lvlText w:val="o"/>
+      <w:lvlJc w:val="left"/>
+      <w:pPr>
+        <w:ind w:left="3960" w:hanging="360"/>
+      </w:pPr>
+      <w:rPr>
+        <w:rFonts w:ascii="Courier New" w:hAnsi="Courier New" w:cs="Courier New" w:hint="default"/>
+      </w:rPr>
+    </w:lvl>
+    <w:lvl w:ilvl="5" w:tplc="0C090005" w:tentative="1">
+      <w:start w:val="1"/>
+      <w:numFmt w:val="bullet"/>
+      <w:lvlText w:val=""/>
+      <w:lvlJc w:val="left"/>
+      <w:pPr>
+        <w:ind w:left="4680" w:hanging="360"/>
+      </w:pPr>
+      <w:rPr>
+        <w:rFonts w:ascii="Wingdings" w:hAnsi="Wingdings" w:hint="default"/>
+      </w:rPr>
+    </w:lvl>
+    <w:lvl w:ilvl="6" w:tplc="0C090001" w:tentative="1">
+      <w:start w:val="1"/>
+      <w:numFmt w:val="bullet"/>
+      <w:lvlText w:val=""/>
+      <w:lvlJc w:val="left"/>
+      <w:pPr>
+        <w:ind w:left="5400" w:hanging="360"/>
+      </w:pPr>
+      <w:rPr>
+        <w:rFonts w:ascii="Symbol" w:hAnsi="Symbol" w:hint="default"/>
+      </w:rPr>
+    </w:lvl>
+    <w:lvl w:ilvl="7" w:tplc="0C090003" w:tentative="1">
+      <w:start w:val="1"/>
+      <w:numFmt w:val="bullet"/>
+      <w:lvlText w:val="o"/>
+      <w:lvlJc w:val="left"/>
+      <w:pPr>
+        <w:ind w:left="6120" w:hanging="360"/>
+      </w:pPr>
+      <w:rPr>
+        <w:rFonts w:ascii="Courier New" w:hAnsi="Courier New" w:cs="Courier New" w:hint="default"/>
+      </w:rPr>
+    </w:lvl>
+    <w:lvl w:ilvl="8" w:tplc="0C090005" w:tentative="1">
+      <w:start w:val="1"/>
+      <w:numFmt w:val="bullet"/>
+      <w:lvlText w:val=""/>
+      <w:lvlJc w:val="left"/>
+      <w:pPr>
+        <w:ind w:left="6840" w:hanging="360"/>
+      </w:pPr>
+      <w:rPr>
+        <w:rFonts w:ascii="Wingdings" w:hAnsi="Wingdings" w:hint="default"/>
+      </w:rPr>
+    </w:lvl>
+  </w:abstractNum>
   <w:num w:numId="1">
+    <w:abstractNumId w:val="1"/>
+  </w:num>
+  <w:num w:numId="2">
+    <w:abstractNumId w:val="2"/>
+  </w:num>
+  <w:num w:numId="3">
     <w:abstractNumId w:val="0"/>
   </w:num>
 </w:numbering>

</xml_diff>